<commit_message>
upload summary of findings and PPT
</commit_message>
<xml_diff>
--- a/summary_of_findings.docx
+++ b/summary_of_findings.docx
@@ -38,838 +38,30 @@
         <w:t xml:space="preserve"> of steel and aluminum trade ($USD)</w:t>
       </w:r>
       <w:r>
-        <w:t xml:space="preserve"> within the past five years</w:t>
+        <w:t xml:space="preserve"> within the past five years </w:t>
+      </w:r>
+      <w:r>
+        <w:t xml:space="preserve">occurred between </w:t>
+      </w:r>
+      <w:r>
+        <w:t>December</w:t>
+      </w:r>
+      <w:r>
+        <w:t xml:space="preserve"> 2017</w:t>
+      </w:r>
+      <w:r>
+        <w:t xml:space="preserve"> and</w:t>
+      </w:r>
+      <w:r>
+        <w:t xml:space="preserve"> January</w:t>
+      </w:r>
+      <w:r>
+        <w:t xml:space="preserve"> 2018</w:t>
       </w:r>
       <w:r>
         <w:t xml:space="preserve"> </w:t>
       </w:r>
-      <w:r>
-        <w:t xml:space="preserve">occurred between </w:t>
-      </w:r>
-      <w:r>
-        <w:t>December</w:t>
-      </w:r>
-      <w:r>
-        <w:t xml:space="preserve"> 2017</w:t>
-      </w:r>
-      <w:r>
-        <w:t xml:space="preserve"> and</w:t>
-      </w:r>
-      <w:r>
-        <w:t xml:space="preserve"> January</w:t>
-      </w:r>
-      <w:r>
-        <w:t xml:space="preserve"> 2018</w:t>
-      </w:r>
-      <w:r>
-        <w:t xml:space="preserve"> </w:t>
-      </w:r>
-    </w:p>
-    <w:tbl>
-      <w:tblPr>
-        <w:tblW w:w="0" w:type="auto"/>
-        <w:shd w:val="clear" w:color="auto" w:fill="FFFFFF"/>
-        <w:tblCellMar>
-          <w:top w:w="15" w:type="dxa"/>
-          <w:left w:w="15" w:type="dxa"/>
-          <w:bottom w:w="15" w:type="dxa"/>
-          <w:right w:w="15" w:type="dxa"/>
-        </w:tblCellMar>
-        <w:tblLook w:val="04A0" w:firstRow="1" w:lastRow="0" w:firstColumn="1" w:lastColumn="0" w:noHBand="0" w:noVBand="1"/>
-      </w:tblPr>
-      <w:tblGrid>
-        <w:gridCol w:w="914"/>
-        <w:gridCol w:w="1041"/>
-        <w:gridCol w:w="1191"/>
-      </w:tblGrid>
-      <w:tr>
-        <w:trPr>
-          <w:tblHeader/>
-        </w:trPr>
-        <w:tc>
-          <w:tcPr>
-            <w:tcW w:w="0" w:type="auto"/>
-            <w:tcBorders>
-              <w:top w:val="nil"/>
-              <w:left w:val="nil"/>
-              <w:bottom w:val="nil"/>
-              <w:right w:val="nil"/>
-            </w:tcBorders>
-            <w:shd w:val="clear" w:color="auto" w:fill="FFFFFF"/>
-            <w:tcMar>
-              <w:top w:w="120" w:type="dxa"/>
-              <w:left w:w="120" w:type="dxa"/>
-              <w:bottom w:w="120" w:type="dxa"/>
-              <w:right w:w="120" w:type="dxa"/>
-            </w:tcMar>
-            <w:vAlign w:val="center"/>
-            <w:hideMark/>
-          </w:tcPr>
-          <w:p>
-            <w:pPr>
-              <w:spacing w:before="240"/>
-              <w:jc w:val="right"/>
-              <w:rPr>
-                <w:rFonts w:ascii="Helvetica Neue" w:hAnsi="Helvetica Neue"/>
-                <w:b/>
-                <w:bCs/>
-                <w:color w:val="000000"/>
-                <w:sz w:val="18"/>
-                <w:szCs w:val="18"/>
-              </w:rPr>
-            </w:pPr>
-            <w:r>
-              <w:rPr>
-                <w:rFonts w:ascii="Helvetica Neue" w:hAnsi="Helvetica Neue"/>
-                <w:b/>
-                <w:bCs/>
-                <w:color w:val="000000"/>
-                <w:sz w:val="18"/>
-                <w:szCs w:val="18"/>
-              </w:rPr>
-              <w:t>NAICS</w:t>
-            </w:r>
-          </w:p>
-        </w:tc>
-        <w:tc>
-          <w:tcPr>
-            <w:tcW w:w="0" w:type="auto"/>
-            <w:tcBorders>
-              <w:top w:val="nil"/>
-              <w:left w:val="nil"/>
-              <w:bottom w:val="nil"/>
-              <w:right w:val="nil"/>
-            </w:tcBorders>
-            <w:shd w:val="clear" w:color="auto" w:fill="FFFFFF"/>
-            <w:tcMar>
-              <w:top w:w="120" w:type="dxa"/>
-              <w:left w:w="120" w:type="dxa"/>
-              <w:bottom w:w="120" w:type="dxa"/>
-              <w:right w:w="120" w:type="dxa"/>
-            </w:tcMar>
-            <w:vAlign w:val="center"/>
-            <w:hideMark/>
-          </w:tcPr>
-          <w:p>
-            <w:pPr>
-              <w:spacing w:before="240"/>
-              <w:jc w:val="right"/>
-              <w:rPr>
-                <w:rFonts w:ascii="Helvetica Neue" w:hAnsi="Helvetica Neue"/>
-                <w:b/>
-                <w:bCs/>
-                <w:color w:val="000000"/>
-                <w:sz w:val="18"/>
-                <w:szCs w:val="18"/>
-              </w:rPr>
-            </w:pPr>
-            <w:r>
-              <w:rPr>
-                <w:rFonts w:ascii="Helvetica Neue" w:hAnsi="Helvetica Neue"/>
-                <w:b/>
-                <w:bCs/>
-                <w:color w:val="000000"/>
-                <w:sz w:val="18"/>
-                <w:szCs w:val="18"/>
-              </w:rPr>
-              <w:t>n331</w:t>
-            </w:r>
-          </w:p>
-        </w:tc>
-        <w:tc>
-          <w:tcPr>
-            <w:tcW w:w="0" w:type="auto"/>
-            <w:tcBorders>
-              <w:top w:val="nil"/>
-              <w:left w:val="nil"/>
-              <w:bottom w:val="nil"/>
-              <w:right w:val="nil"/>
-            </w:tcBorders>
-            <w:shd w:val="clear" w:color="auto" w:fill="FFFFFF"/>
-            <w:tcMar>
-              <w:top w:w="120" w:type="dxa"/>
-              <w:left w:w="120" w:type="dxa"/>
-              <w:bottom w:w="120" w:type="dxa"/>
-              <w:right w:w="120" w:type="dxa"/>
-            </w:tcMar>
-            <w:vAlign w:val="center"/>
-            <w:hideMark/>
-          </w:tcPr>
-          <w:p>
-            <w:pPr>
-              <w:spacing w:before="240"/>
-              <w:jc w:val="right"/>
-              <w:rPr>
-                <w:rFonts w:ascii="Helvetica Neue" w:hAnsi="Helvetica Neue"/>
-                <w:b/>
-                <w:bCs/>
-                <w:color w:val="000000"/>
-                <w:sz w:val="18"/>
-                <w:szCs w:val="18"/>
-              </w:rPr>
-            </w:pPr>
-            <w:r>
-              <w:rPr>
-                <w:rFonts w:ascii="Helvetica Neue" w:hAnsi="Helvetica Neue"/>
-                <w:b/>
-                <w:bCs/>
-                <w:color w:val="000000"/>
-                <w:sz w:val="18"/>
-                <w:szCs w:val="18"/>
-              </w:rPr>
-              <w:t>d331</w:t>
-            </w:r>
-          </w:p>
-        </w:tc>
-      </w:tr>
-      <w:tr>
-        <w:trPr>
-          <w:tblHeader/>
-        </w:trPr>
-        <w:tc>
-          <w:tcPr>
-            <w:tcW w:w="0" w:type="auto"/>
-            <w:tcBorders>
-              <w:top w:val="nil"/>
-              <w:left w:val="nil"/>
-              <w:bottom w:val="nil"/>
-              <w:right w:val="nil"/>
-            </w:tcBorders>
-            <w:shd w:val="clear" w:color="auto" w:fill="FFFFFF"/>
-            <w:tcMar>
-              <w:top w:w="120" w:type="dxa"/>
-              <w:left w:w="120" w:type="dxa"/>
-              <w:bottom w:w="120" w:type="dxa"/>
-              <w:right w:w="120" w:type="dxa"/>
-            </w:tcMar>
-            <w:vAlign w:val="center"/>
-            <w:hideMark/>
-          </w:tcPr>
-          <w:p>
-            <w:pPr>
-              <w:spacing w:before="240"/>
-              <w:jc w:val="right"/>
-              <w:rPr>
-                <w:rFonts w:ascii="Helvetica Neue" w:hAnsi="Helvetica Neue"/>
-                <w:b/>
-                <w:bCs/>
-                <w:color w:val="000000"/>
-                <w:sz w:val="18"/>
-                <w:szCs w:val="18"/>
-              </w:rPr>
-            </w:pPr>
-            <w:r>
-              <w:rPr>
-                <w:rFonts w:ascii="Helvetica Neue" w:hAnsi="Helvetica Neue"/>
-                <w:b/>
-                <w:bCs/>
-                <w:color w:val="000000"/>
-                <w:sz w:val="18"/>
-                <w:szCs w:val="18"/>
-              </w:rPr>
-              <w:t>time</w:t>
-            </w:r>
-          </w:p>
-        </w:tc>
-        <w:tc>
-          <w:tcPr>
-            <w:tcW w:w="0" w:type="auto"/>
-            <w:tcBorders>
-              <w:top w:val="nil"/>
-              <w:left w:val="nil"/>
-              <w:bottom w:val="nil"/>
-              <w:right w:val="nil"/>
-            </w:tcBorders>
-            <w:shd w:val="clear" w:color="auto" w:fill="FFFFFF"/>
-            <w:tcMar>
-              <w:top w:w="120" w:type="dxa"/>
-              <w:left w:w="120" w:type="dxa"/>
-              <w:bottom w:w="120" w:type="dxa"/>
-              <w:right w:w="120" w:type="dxa"/>
-            </w:tcMar>
-            <w:vAlign w:val="center"/>
-            <w:hideMark/>
-          </w:tcPr>
-          <w:p>
-            <w:pPr>
-              <w:spacing w:before="240"/>
-              <w:jc w:val="right"/>
-              <w:rPr>
-                <w:rFonts w:ascii="Helvetica Neue" w:hAnsi="Helvetica Neue"/>
-                <w:b/>
-                <w:bCs/>
-                <w:color w:val="000000"/>
-                <w:sz w:val="18"/>
-                <w:szCs w:val="18"/>
-              </w:rPr>
-            </w:pPr>
-          </w:p>
-        </w:tc>
-        <w:tc>
-          <w:tcPr>
-            <w:tcW w:w="0" w:type="auto"/>
-            <w:tcBorders>
-              <w:top w:val="nil"/>
-              <w:left w:val="nil"/>
-              <w:bottom w:val="nil"/>
-              <w:right w:val="nil"/>
-            </w:tcBorders>
-            <w:shd w:val="clear" w:color="auto" w:fill="FFFFFF"/>
-            <w:tcMar>
-              <w:top w:w="120" w:type="dxa"/>
-              <w:left w:w="120" w:type="dxa"/>
-              <w:bottom w:w="120" w:type="dxa"/>
-              <w:right w:w="120" w:type="dxa"/>
-            </w:tcMar>
-            <w:vAlign w:val="center"/>
-            <w:hideMark/>
-          </w:tcPr>
-          <w:p>
-            <w:pPr>
-              <w:spacing w:before="240"/>
-              <w:jc w:val="right"/>
-              <w:rPr>
-                <w:sz w:val="20"/>
-                <w:szCs w:val="20"/>
-              </w:rPr>
-            </w:pPr>
-          </w:p>
-        </w:tc>
-      </w:tr>
-      <w:tr>
-        <w:tc>
-          <w:tcPr>
-            <w:tcW w:w="0" w:type="auto"/>
-            <w:tcBorders>
-              <w:top w:val="nil"/>
-              <w:left w:val="nil"/>
-              <w:bottom w:val="nil"/>
-              <w:right w:val="nil"/>
-            </w:tcBorders>
-            <w:shd w:val="clear" w:color="auto" w:fill="F5F5F5"/>
-            <w:tcMar>
-              <w:top w:w="120" w:type="dxa"/>
-              <w:left w:w="120" w:type="dxa"/>
-              <w:bottom w:w="120" w:type="dxa"/>
-              <w:right w:w="120" w:type="dxa"/>
-            </w:tcMar>
-            <w:vAlign w:val="center"/>
-            <w:hideMark/>
-          </w:tcPr>
-          <w:p>
-            <w:pPr>
-              <w:spacing w:before="240"/>
-              <w:jc w:val="right"/>
-              <w:rPr>
-                <w:rFonts w:ascii="Helvetica Neue" w:hAnsi="Helvetica Neue"/>
-                <w:b/>
-                <w:bCs/>
-                <w:color w:val="000000"/>
-                <w:sz w:val="18"/>
-                <w:szCs w:val="18"/>
-              </w:rPr>
-            </w:pPr>
-            <w:r>
-              <w:rPr>
-                <w:rFonts w:ascii="Helvetica Neue" w:hAnsi="Helvetica Neue"/>
-                <w:b/>
-                <w:bCs/>
-                <w:color w:val="000000"/>
-                <w:sz w:val="18"/>
-                <w:szCs w:val="18"/>
-              </w:rPr>
-              <w:t>2014-08</w:t>
-            </w:r>
-          </w:p>
-        </w:tc>
-        <w:tc>
-          <w:tcPr>
-            <w:tcW w:w="0" w:type="auto"/>
-            <w:tcBorders>
-              <w:top w:val="nil"/>
-              <w:left w:val="nil"/>
-              <w:bottom w:val="nil"/>
-              <w:right w:val="nil"/>
-            </w:tcBorders>
-            <w:shd w:val="clear" w:color="auto" w:fill="F5F5F5"/>
-            <w:tcMar>
-              <w:top w:w="120" w:type="dxa"/>
-              <w:left w:w="120" w:type="dxa"/>
-              <w:bottom w:w="120" w:type="dxa"/>
-              <w:right w:w="120" w:type="dxa"/>
-            </w:tcMar>
-            <w:vAlign w:val="center"/>
-            <w:hideMark/>
-          </w:tcPr>
-          <w:p>
-            <w:pPr>
-              <w:spacing w:before="240"/>
-              <w:jc w:val="right"/>
-              <w:rPr>
-                <w:rFonts w:ascii="Helvetica Neue" w:hAnsi="Helvetica Neue"/>
-                <w:color w:val="000000"/>
-                <w:sz w:val="18"/>
-                <w:szCs w:val="18"/>
-              </w:rPr>
-            </w:pPr>
-            <w:r>
-              <w:rPr>
-                <w:rFonts w:ascii="Helvetica Neue" w:hAnsi="Helvetica Neue"/>
-                <w:color w:val="000000"/>
-                <w:sz w:val="18"/>
-                <w:szCs w:val="18"/>
-              </w:rPr>
-              <w:t>28762378</w:t>
-            </w:r>
-          </w:p>
-        </w:tc>
-        <w:tc>
-          <w:tcPr>
-            <w:tcW w:w="0" w:type="auto"/>
-            <w:tcBorders>
-              <w:top w:val="nil"/>
-              <w:left w:val="nil"/>
-              <w:bottom w:val="nil"/>
-              <w:right w:val="nil"/>
-            </w:tcBorders>
-            <w:shd w:val="clear" w:color="auto" w:fill="F5F5F5"/>
-            <w:tcMar>
-              <w:top w:w="120" w:type="dxa"/>
-              <w:left w:w="120" w:type="dxa"/>
-              <w:bottom w:w="120" w:type="dxa"/>
-              <w:right w:w="120" w:type="dxa"/>
-            </w:tcMar>
-            <w:vAlign w:val="center"/>
-            <w:hideMark/>
-          </w:tcPr>
-          <w:p>
-            <w:pPr>
-              <w:spacing w:before="240"/>
-              <w:jc w:val="right"/>
-              <w:rPr>
-                <w:rFonts w:ascii="Helvetica Neue" w:hAnsi="Helvetica Neue"/>
-                <w:color w:val="000000"/>
-                <w:sz w:val="18"/>
-                <w:szCs w:val="18"/>
-              </w:rPr>
-            </w:pPr>
-            <w:r>
-              <w:rPr>
-                <w:rFonts w:ascii="Helvetica Neue" w:hAnsi="Helvetica Neue"/>
-                <w:color w:val="000000"/>
-                <w:sz w:val="18"/>
-                <w:szCs w:val="18"/>
-              </w:rPr>
-              <w:t>7077313.0</w:t>
-            </w:r>
-          </w:p>
-        </w:tc>
-      </w:tr>
-      <w:tr>
-        <w:tc>
-          <w:tcPr>
-            <w:tcW w:w="0" w:type="auto"/>
-            <w:tcBorders>
-              <w:top w:val="nil"/>
-              <w:left w:val="nil"/>
-              <w:bottom w:val="nil"/>
-              <w:right w:val="nil"/>
-            </w:tcBorders>
-            <w:shd w:val="clear" w:color="auto" w:fill="FFFFFF"/>
-            <w:tcMar>
-              <w:top w:w="120" w:type="dxa"/>
-              <w:left w:w="120" w:type="dxa"/>
-              <w:bottom w:w="120" w:type="dxa"/>
-              <w:right w:w="120" w:type="dxa"/>
-            </w:tcMar>
-            <w:vAlign w:val="center"/>
-            <w:hideMark/>
-          </w:tcPr>
-          <w:p>
-            <w:pPr>
-              <w:spacing w:before="240"/>
-              <w:jc w:val="right"/>
-              <w:rPr>
-                <w:rFonts w:ascii="Helvetica Neue" w:hAnsi="Helvetica Neue"/>
-                <w:b/>
-                <w:bCs/>
-                <w:color w:val="000000"/>
-                <w:sz w:val="18"/>
-                <w:szCs w:val="18"/>
-                <w:highlight w:val="yellow"/>
-              </w:rPr>
-            </w:pPr>
-            <w:r>
-              <w:rPr>
-                <w:rFonts w:ascii="Helvetica Neue" w:hAnsi="Helvetica Neue"/>
-                <w:b/>
-                <w:bCs/>
-                <w:color w:val="000000"/>
-                <w:sz w:val="18"/>
-                <w:szCs w:val="18"/>
-                <w:highlight w:val="yellow"/>
-              </w:rPr>
-              <w:t>2017-12</w:t>
-            </w:r>
-          </w:p>
-        </w:tc>
-        <w:tc>
-          <w:tcPr>
-            <w:tcW w:w="0" w:type="auto"/>
-            <w:tcBorders>
-              <w:top w:val="nil"/>
-              <w:left w:val="nil"/>
-              <w:bottom w:val="nil"/>
-              <w:right w:val="nil"/>
-            </w:tcBorders>
-            <w:shd w:val="clear" w:color="auto" w:fill="FFFFFF"/>
-            <w:tcMar>
-              <w:top w:w="120" w:type="dxa"/>
-              <w:left w:w="120" w:type="dxa"/>
-              <w:bottom w:w="120" w:type="dxa"/>
-              <w:right w:w="120" w:type="dxa"/>
-            </w:tcMar>
-            <w:vAlign w:val="center"/>
-            <w:hideMark/>
-          </w:tcPr>
-          <w:p>
-            <w:pPr>
-              <w:spacing w:before="240"/>
-              <w:jc w:val="right"/>
-              <w:rPr>
-                <w:rFonts w:ascii="Helvetica Neue" w:hAnsi="Helvetica Neue"/>
-                <w:color w:val="000000"/>
-                <w:sz w:val="18"/>
-                <w:szCs w:val="18"/>
-                <w:highlight w:val="yellow"/>
-              </w:rPr>
-            </w:pPr>
-            <w:r>
-              <w:rPr>
-                <w:rFonts w:ascii="Helvetica Neue" w:hAnsi="Helvetica Neue"/>
-                <w:color w:val="000000"/>
-                <w:sz w:val="18"/>
-                <w:szCs w:val="18"/>
-                <w:highlight w:val="yellow"/>
-              </w:rPr>
-              <w:t>22177341</w:t>
-            </w:r>
-          </w:p>
-        </w:tc>
-        <w:tc>
-          <w:tcPr>
-            <w:tcW w:w="0" w:type="auto"/>
-            <w:tcBorders>
-              <w:top w:val="nil"/>
-              <w:left w:val="nil"/>
-              <w:bottom w:val="nil"/>
-              <w:right w:val="nil"/>
-            </w:tcBorders>
-            <w:shd w:val="clear" w:color="auto" w:fill="FFFFFF"/>
-            <w:tcMar>
-              <w:top w:w="120" w:type="dxa"/>
-              <w:left w:w="120" w:type="dxa"/>
-              <w:bottom w:w="120" w:type="dxa"/>
-              <w:right w:w="120" w:type="dxa"/>
-            </w:tcMar>
-            <w:vAlign w:val="center"/>
-            <w:hideMark/>
-          </w:tcPr>
-          <w:p>
-            <w:pPr>
-              <w:spacing w:before="240"/>
-              <w:jc w:val="right"/>
-              <w:rPr>
-                <w:rFonts w:ascii="Helvetica Neue" w:hAnsi="Helvetica Neue"/>
-                <w:color w:val="000000"/>
-                <w:sz w:val="18"/>
-                <w:szCs w:val="18"/>
-                <w:highlight w:val="yellow"/>
-              </w:rPr>
-            </w:pPr>
-            <w:r>
-              <w:rPr>
-                <w:rFonts w:ascii="Helvetica Neue" w:hAnsi="Helvetica Neue"/>
-                <w:color w:val="000000"/>
-                <w:sz w:val="18"/>
-                <w:szCs w:val="18"/>
-                <w:highlight w:val="yellow"/>
-              </w:rPr>
-              <w:t>7105469.0</w:t>
-            </w:r>
-          </w:p>
-        </w:tc>
-      </w:tr>
-      <w:tr>
-        <w:tc>
-          <w:tcPr>
-            <w:tcW w:w="0" w:type="auto"/>
-            <w:tcBorders>
-              <w:top w:val="nil"/>
-              <w:left w:val="nil"/>
-              <w:bottom w:val="nil"/>
-              <w:right w:val="nil"/>
-            </w:tcBorders>
-            <w:shd w:val="clear" w:color="auto" w:fill="F5F5F5"/>
-            <w:tcMar>
-              <w:top w:w="120" w:type="dxa"/>
-              <w:left w:w="120" w:type="dxa"/>
-              <w:bottom w:w="120" w:type="dxa"/>
-              <w:right w:w="120" w:type="dxa"/>
-            </w:tcMar>
-            <w:vAlign w:val="center"/>
-            <w:hideMark/>
-          </w:tcPr>
-          <w:p>
-            <w:pPr>
-              <w:spacing w:before="240"/>
-              <w:jc w:val="right"/>
-              <w:rPr>
-                <w:rFonts w:ascii="Helvetica Neue" w:hAnsi="Helvetica Neue"/>
-                <w:b/>
-                <w:bCs/>
-                <w:color w:val="000000"/>
-                <w:sz w:val="18"/>
-                <w:szCs w:val="18"/>
-              </w:rPr>
-            </w:pPr>
-            <w:r>
-              <w:rPr>
-                <w:rFonts w:ascii="Helvetica Neue" w:hAnsi="Helvetica Neue"/>
-                <w:b/>
-                <w:bCs/>
-                <w:color w:val="000000"/>
-                <w:sz w:val="18"/>
-                <w:szCs w:val="18"/>
-              </w:rPr>
-              <w:t>2015-02</w:t>
-            </w:r>
-          </w:p>
-        </w:tc>
-        <w:tc>
-          <w:tcPr>
-            <w:tcW w:w="0" w:type="auto"/>
-            <w:tcBorders>
-              <w:top w:val="nil"/>
-              <w:left w:val="nil"/>
-              <w:bottom w:val="nil"/>
-              <w:right w:val="nil"/>
-            </w:tcBorders>
-            <w:shd w:val="clear" w:color="auto" w:fill="F5F5F5"/>
-            <w:tcMar>
-              <w:top w:w="120" w:type="dxa"/>
-              <w:left w:w="120" w:type="dxa"/>
-              <w:bottom w:w="120" w:type="dxa"/>
-              <w:right w:w="120" w:type="dxa"/>
-            </w:tcMar>
-            <w:vAlign w:val="center"/>
-            <w:hideMark/>
-          </w:tcPr>
-          <w:p>
-            <w:pPr>
-              <w:spacing w:before="240"/>
-              <w:jc w:val="right"/>
-              <w:rPr>
-                <w:rFonts w:ascii="Helvetica Neue" w:hAnsi="Helvetica Neue"/>
-                <w:color w:val="000000"/>
-                <w:sz w:val="18"/>
-                <w:szCs w:val="18"/>
-              </w:rPr>
-            </w:pPr>
-            <w:r>
-              <w:rPr>
-                <w:rFonts w:ascii="Helvetica Neue" w:hAnsi="Helvetica Neue"/>
-                <w:color w:val="000000"/>
-                <w:sz w:val="18"/>
-                <w:szCs w:val="18"/>
-              </w:rPr>
-              <w:t>32475075</w:t>
-            </w:r>
-          </w:p>
-        </w:tc>
-        <w:tc>
-          <w:tcPr>
-            <w:tcW w:w="0" w:type="auto"/>
-            <w:tcBorders>
-              <w:top w:val="nil"/>
-              <w:left w:val="nil"/>
-              <w:bottom w:val="nil"/>
-              <w:right w:val="nil"/>
-            </w:tcBorders>
-            <w:shd w:val="clear" w:color="auto" w:fill="F5F5F5"/>
-            <w:tcMar>
-              <w:top w:w="120" w:type="dxa"/>
-              <w:left w:w="120" w:type="dxa"/>
-              <w:bottom w:w="120" w:type="dxa"/>
-              <w:right w:w="120" w:type="dxa"/>
-            </w:tcMar>
-            <w:vAlign w:val="center"/>
-            <w:hideMark/>
-          </w:tcPr>
-          <w:p>
-            <w:pPr>
-              <w:spacing w:before="240"/>
-              <w:jc w:val="right"/>
-              <w:rPr>
-                <w:rFonts w:ascii="Helvetica Neue" w:hAnsi="Helvetica Neue"/>
-                <w:color w:val="000000"/>
-                <w:sz w:val="18"/>
-                <w:szCs w:val="18"/>
-              </w:rPr>
-            </w:pPr>
-            <w:r>
-              <w:rPr>
-                <w:rFonts w:ascii="Helvetica Neue" w:hAnsi="Helvetica Neue"/>
-                <w:color w:val="000000"/>
-                <w:sz w:val="18"/>
-                <w:szCs w:val="18"/>
-              </w:rPr>
-              <w:t>7673913.0</w:t>
-            </w:r>
-          </w:p>
-        </w:tc>
-      </w:tr>
-      <w:tr>
-        <w:tc>
-          <w:tcPr>
-            <w:tcW w:w="0" w:type="auto"/>
-            <w:tcBorders>
-              <w:top w:val="nil"/>
-              <w:left w:val="nil"/>
-              <w:bottom w:val="nil"/>
-              <w:right w:val="nil"/>
-            </w:tcBorders>
-            <w:shd w:val="clear" w:color="auto" w:fill="FFFFFF"/>
-            <w:tcMar>
-              <w:top w:w="120" w:type="dxa"/>
-              <w:left w:w="120" w:type="dxa"/>
-              <w:bottom w:w="120" w:type="dxa"/>
-              <w:right w:w="120" w:type="dxa"/>
-            </w:tcMar>
-            <w:vAlign w:val="center"/>
-            <w:hideMark/>
-          </w:tcPr>
-          <w:p>
-            <w:pPr>
-              <w:spacing w:before="240"/>
-              <w:jc w:val="right"/>
-              <w:rPr>
-                <w:rFonts w:ascii="Helvetica Neue" w:hAnsi="Helvetica Neue"/>
-                <w:b/>
-                <w:bCs/>
-                <w:color w:val="000000"/>
-                <w:sz w:val="18"/>
-                <w:szCs w:val="18"/>
-              </w:rPr>
-            </w:pPr>
-            <w:r>
-              <w:rPr>
-                <w:rFonts w:ascii="Helvetica Neue" w:hAnsi="Helvetica Neue"/>
-                <w:b/>
-                <w:bCs/>
-                <w:color w:val="000000"/>
-                <w:sz w:val="18"/>
-                <w:szCs w:val="18"/>
-              </w:rPr>
-              <w:t>2014-03</w:t>
-            </w:r>
-          </w:p>
-        </w:tc>
-        <w:tc>
-          <w:tcPr>
-            <w:tcW w:w="0" w:type="auto"/>
-            <w:tcBorders>
-              <w:top w:val="nil"/>
-              <w:left w:val="nil"/>
-              <w:bottom w:val="nil"/>
-              <w:right w:val="nil"/>
-            </w:tcBorders>
-            <w:shd w:val="clear" w:color="auto" w:fill="FFFFFF"/>
-            <w:tcMar>
-              <w:top w:w="120" w:type="dxa"/>
-              <w:left w:w="120" w:type="dxa"/>
-              <w:bottom w:w="120" w:type="dxa"/>
-              <w:right w:w="120" w:type="dxa"/>
-            </w:tcMar>
-            <w:vAlign w:val="center"/>
-            <w:hideMark/>
-          </w:tcPr>
-          <w:p>
-            <w:pPr>
-              <w:spacing w:before="240"/>
-              <w:jc w:val="right"/>
-              <w:rPr>
-                <w:rFonts w:ascii="Helvetica Neue" w:hAnsi="Helvetica Neue"/>
-                <w:color w:val="000000"/>
-                <w:sz w:val="18"/>
-                <w:szCs w:val="18"/>
-              </w:rPr>
-            </w:pPr>
-            <w:r>
-              <w:rPr>
-                <w:rFonts w:ascii="Helvetica Neue" w:hAnsi="Helvetica Neue"/>
-                <w:color w:val="000000"/>
-                <w:sz w:val="18"/>
-                <w:szCs w:val="18"/>
-              </w:rPr>
-              <w:t>22653729</w:t>
-            </w:r>
-          </w:p>
-        </w:tc>
-        <w:tc>
-          <w:tcPr>
-            <w:tcW w:w="0" w:type="auto"/>
-            <w:tcBorders>
-              <w:top w:val="nil"/>
-              <w:left w:val="nil"/>
-              <w:bottom w:val="nil"/>
-              <w:right w:val="nil"/>
-            </w:tcBorders>
-            <w:shd w:val="clear" w:color="auto" w:fill="FFFFFF"/>
-            <w:tcMar>
-              <w:top w:w="120" w:type="dxa"/>
-              <w:left w:w="120" w:type="dxa"/>
-              <w:bottom w:w="120" w:type="dxa"/>
-              <w:right w:w="120" w:type="dxa"/>
-            </w:tcMar>
-            <w:vAlign w:val="center"/>
-            <w:hideMark/>
-          </w:tcPr>
-          <w:p>
-            <w:pPr>
-              <w:spacing w:before="240"/>
-              <w:jc w:val="right"/>
-              <w:rPr>
-                <w:rFonts w:ascii="Helvetica Neue" w:hAnsi="Helvetica Neue"/>
-                <w:color w:val="000000"/>
-                <w:sz w:val="18"/>
-                <w:szCs w:val="18"/>
-              </w:rPr>
-            </w:pPr>
-            <w:r>
-              <w:rPr>
-                <w:rFonts w:ascii="Helvetica Neue" w:hAnsi="Helvetica Neue"/>
-                <w:color w:val="000000"/>
-                <w:sz w:val="18"/>
-                <w:szCs w:val="18"/>
-              </w:rPr>
-              <w:t>14046917.0</w:t>
-            </w:r>
-          </w:p>
-        </w:tc>
-      </w:tr>
-    </w:tbl>
-    <w:p>
-      <w:r>
-        <w:t>n331= the aggregate trade in ‘primary metal manufacturing’ in $USD over the given time period</w:t>
-      </w:r>
-    </w:p>
-    <w:p>
-      <w:r>
-        <w:t>d331= the change in trade between the given time period and the next</w:t>
-      </w:r>
-    </w:p>
-    <w:p/>
+    </w:p>
     <w:p>
       <w:pPr>
         <w:pStyle w:val="ListParagraph"/>
@@ -879,10 +71,7 @@
         </w:numPr>
       </w:pPr>
       <w:r>
-        <w:t xml:space="preserve">The </w:t>
-      </w:r>
-      <w:r>
-        <w:t>second</w:t>
+        <w:t>The second</w:t>
       </w:r>
       <w:r>
         <w:t xml:space="preserve"> largest </w:t>
@@ -900,961 +89,17 @@
         <w:t xml:space="preserve"> within the past five years </w:t>
       </w:r>
       <w:r>
-        <w:t xml:space="preserve">occurred between </w:t>
-      </w:r>
-      <w:r>
-        <w:t>January 2018</w:t>
-      </w:r>
-      <w:r>
-        <w:t xml:space="preserve"> and</w:t>
+        <w:t>occurred between January 2018 and</w:t>
       </w:r>
       <w:r>
         <w:t xml:space="preserve"> </w:t>
       </w:r>
       <w:r>
-        <w:t>February</w:t>
-      </w:r>
-      <w:r>
-        <w:t xml:space="preserve"> 2018 </w:t>
-      </w:r>
-    </w:p>
-    <w:p/>
-    <w:tbl>
-      <w:tblPr>
-        <w:tblW w:w="0" w:type="auto"/>
-        <w:shd w:val="clear" w:color="auto" w:fill="FFFFFF"/>
-        <w:tblCellMar>
-          <w:top w:w="15" w:type="dxa"/>
-          <w:left w:w="15" w:type="dxa"/>
-          <w:bottom w:w="15" w:type="dxa"/>
-          <w:right w:w="15" w:type="dxa"/>
-        </w:tblCellMar>
-        <w:tblLook w:val="04A0" w:firstRow="1" w:lastRow="0" w:firstColumn="1" w:lastColumn="0" w:noHBand="0" w:noVBand="1"/>
-      </w:tblPr>
-      <w:tblGrid>
-        <w:gridCol w:w="914"/>
-        <w:gridCol w:w="1041"/>
-        <w:gridCol w:w="1161"/>
-      </w:tblGrid>
-      <w:tr>
-        <w:trPr>
-          <w:tblHeader/>
-        </w:trPr>
-        <w:tc>
-          <w:tcPr>
-            <w:tcW w:w="0" w:type="auto"/>
-            <w:tcBorders>
-              <w:top w:val="nil"/>
-              <w:left w:val="nil"/>
-              <w:bottom w:val="nil"/>
-              <w:right w:val="nil"/>
-            </w:tcBorders>
-            <w:shd w:val="clear" w:color="auto" w:fill="FFFFFF"/>
-            <w:tcMar>
-              <w:top w:w="120" w:type="dxa"/>
-              <w:left w:w="120" w:type="dxa"/>
-              <w:bottom w:w="120" w:type="dxa"/>
-              <w:right w:w="120" w:type="dxa"/>
-            </w:tcMar>
-            <w:vAlign w:val="center"/>
-            <w:hideMark/>
-          </w:tcPr>
-          <w:p>
-            <w:pPr>
-              <w:spacing w:before="240"/>
-              <w:jc w:val="right"/>
-              <w:rPr>
-                <w:rFonts w:ascii="Helvetica Neue" w:hAnsi="Helvetica Neue"/>
-                <w:b/>
-                <w:bCs/>
-                <w:color w:val="000000"/>
-                <w:sz w:val="18"/>
-                <w:szCs w:val="18"/>
-              </w:rPr>
-            </w:pPr>
-            <w:r>
-              <w:rPr>
-                <w:rFonts w:ascii="Helvetica Neue" w:hAnsi="Helvetica Neue"/>
-                <w:b/>
-                <w:bCs/>
-                <w:color w:val="000000"/>
-                <w:sz w:val="18"/>
-                <w:szCs w:val="18"/>
-              </w:rPr>
-              <w:t>NAICS</w:t>
-            </w:r>
-          </w:p>
-        </w:tc>
-        <w:tc>
-          <w:tcPr>
-            <w:tcW w:w="0" w:type="auto"/>
-            <w:tcBorders>
-              <w:top w:val="nil"/>
-              <w:left w:val="nil"/>
-              <w:bottom w:val="nil"/>
-              <w:right w:val="nil"/>
-            </w:tcBorders>
-            <w:shd w:val="clear" w:color="auto" w:fill="FFFFFF"/>
-            <w:tcMar>
-              <w:top w:w="120" w:type="dxa"/>
-              <w:left w:w="120" w:type="dxa"/>
-              <w:bottom w:w="120" w:type="dxa"/>
-              <w:right w:w="120" w:type="dxa"/>
-            </w:tcMar>
-            <w:vAlign w:val="center"/>
-            <w:hideMark/>
-          </w:tcPr>
-          <w:p>
-            <w:pPr>
-              <w:spacing w:before="240"/>
-              <w:jc w:val="right"/>
-              <w:rPr>
-                <w:rFonts w:ascii="Helvetica Neue" w:hAnsi="Helvetica Neue"/>
-                <w:b/>
-                <w:bCs/>
-                <w:color w:val="000000"/>
-                <w:sz w:val="18"/>
-                <w:szCs w:val="18"/>
-              </w:rPr>
-            </w:pPr>
-            <w:r>
-              <w:rPr>
-                <w:rFonts w:ascii="Helvetica Neue" w:hAnsi="Helvetica Neue"/>
-                <w:b/>
-                <w:bCs/>
-                <w:color w:val="000000"/>
-                <w:sz w:val="18"/>
-                <w:szCs w:val="18"/>
-              </w:rPr>
-              <w:t>n331</w:t>
-            </w:r>
-          </w:p>
-        </w:tc>
-        <w:tc>
-          <w:tcPr>
-            <w:tcW w:w="0" w:type="auto"/>
-            <w:tcBorders>
-              <w:top w:val="nil"/>
-              <w:left w:val="nil"/>
-              <w:bottom w:val="nil"/>
-              <w:right w:val="nil"/>
-            </w:tcBorders>
-            <w:shd w:val="clear" w:color="auto" w:fill="FFFFFF"/>
-            <w:tcMar>
-              <w:top w:w="120" w:type="dxa"/>
-              <w:left w:w="120" w:type="dxa"/>
-              <w:bottom w:w="120" w:type="dxa"/>
-              <w:right w:w="120" w:type="dxa"/>
-            </w:tcMar>
-            <w:vAlign w:val="center"/>
-            <w:hideMark/>
-          </w:tcPr>
-          <w:p>
-            <w:pPr>
-              <w:spacing w:before="240"/>
-              <w:jc w:val="right"/>
-              <w:rPr>
-                <w:rFonts w:ascii="Helvetica Neue" w:hAnsi="Helvetica Neue"/>
-                <w:b/>
-                <w:bCs/>
-                <w:color w:val="000000"/>
-                <w:sz w:val="18"/>
-                <w:szCs w:val="18"/>
-              </w:rPr>
-            </w:pPr>
-            <w:r>
-              <w:rPr>
-                <w:rFonts w:ascii="Helvetica Neue" w:hAnsi="Helvetica Neue"/>
-                <w:b/>
-                <w:bCs/>
-                <w:color w:val="000000"/>
-                <w:sz w:val="18"/>
-                <w:szCs w:val="18"/>
-              </w:rPr>
-              <w:t>d331</w:t>
-            </w:r>
-          </w:p>
-        </w:tc>
-      </w:tr>
-      <w:tr>
-        <w:trPr>
-          <w:tblHeader/>
-        </w:trPr>
-        <w:tc>
-          <w:tcPr>
-            <w:tcW w:w="0" w:type="auto"/>
-            <w:tcBorders>
-              <w:top w:val="nil"/>
-              <w:left w:val="nil"/>
-              <w:bottom w:val="nil"/>
-              <w:right w:val="nil"/>
-            </w:tcBorders>
-            <w:shd w:val="clear" w:color="auto" w:fill="FFFFFF"/>
-            <w:tcMar>
-              <w:top w:w="120" w:type="dxa"/>
-              <w:left w:w="120" w:type="dxa"/>
-              <w:bottom w:w="120" w:type="dxa"/>
-              <w:right w:w="120" w:type="dxa"/>
-            </w:tcMar>
-            <w:vAlign w:val="center"/>
-            <w:hideMark/>
-          </w:tcPr>
-          <w:p>
-            <w:pPr>
-              <w:spacing w:before="240"/>
-              <w:jc w:val="right"/>
-              <w:rPr>
-                <w:rFonts w:ascii="Helvetica Neue" w:hAnsi="Helvetica Neue"/>
-                <w:b/>
-                <w:bCs/>
-                <w:color w:val="000000"/>
-                <w:sz w:val="18"/>
-                <w:szCs w:val="18"/>
-              </w:rPr>
-            </w:pPr>
-            <w:r>
-              <w:rPr>
-                <w:rFonts w:ascii="Helvetica Neue" w:hAnsi="Helvetica Neue"/>
-                <w:b/>
-                <w:bCs/>
-                <w:color w:val="000000"/>
-                <w:sz w:val="18"/>
-                <w:szCs w:val="18"/>
-              </w:rPr>
-              <w:t>time</w:t>
-            </w:r>
-          </w:p>
-        </w:tc>
-        <w:tc>
-          <w:tcPr>
-            <w:tcW w:w="0" w:type="auto"/>
-            <w:tcBorders>
-              <w:top w:val="nil"/>
-              <w:left w:val="nil"/>
-              <w:bottom w:val="nil"/>
-              <w:right w:val="nil"/>
-            </w:tcBorders>
-            <w:shd w:val="clear" w:color="auto" w:fill="FFFFFF"/>
-            <w:tcMar>
-              <w:top w:w="120" w:type="dxa"/>
-              <w:left w:w="120" w:type="dxa"/>
-              <w:bottom w:w="120" w:type="dxa"/>
-              <w:right w:w="120" w:type="dxa"/>
-            </w:tcMar>
-            <w:vAlign w:val="center"/>
-            <w:hideMark/>
-          </w:tcPr>
-          <w:p>
-            <w:pPr>
-              <w:spacing w:before="240"/>
-              <w:jc w:val="right"/>
-              <w:rPr>
-                <w:rFonts w:ascii="Helvetica Neue" w:hAnsi="Helvetica Neue"/>
-                <w:b/>
-                <w:bCs/>
-                <w:color w:val="000000"/>
-                <w:sz w:val="18"/>
-                <w:szCs w:val="18"/>
-              </w:rPr>
-            </w:pPr>
-          </w:p>
-        </w:tc>
-        <w:tc>
-          <w:tcPr>
-            <w:tcW w:w="0" w:type="auto"/>
-            <w:tcBorders>
-              <w:top w:val="nil"/>
-              <w:left w:val="nil"/>
-              <w:bottom w:val="nil"/>
-              <w:right w:val="nil"/>
-            </w:tcBorders>
-            <w:shd w:val="clear" w:color="auto" w:fill="FFFFFF"/>
-            <w:tcMar>
-              <w:top w:w="120" w:type="dxa"/>
-              <w:left w:w="120" w:type="dxa"/>
-              <w:bottom w:w="120" w:type="dxa"/>
-              <w:right w:w="120" w:type="dxa"/>
-            </w:tcMar>
-            <w:vAlign w:val="center"/>
-            <w:hideMark/>
-          </w:tcPr>
-          <w:p>
-            <w:pPr>
-              <w:spacing w:before="240"/>
-              <w:jc w:val="right"/>
-              <w:rPr>
-                <w:sz w:val="20"/>
-                <w:szCs w:val="20"/>
-              </w:rPr>
-            </w:pPr>
-          </w:p>
-        </w:tc>
-      </w:tr>
-      <w:tr>
-        <w:tc>
-          <w:tcPr>
-            <w:tcW w:w="0" w:type="auto"/>
-            <w:tcBorders>
-              <w:top w:val="nil"/>
-              <w:left w:val="nil"/>
-              <w:bottom w:val="nil"/>
-              <w:right w:val="nil"/>
-            </w:tcBorders>
-            <w:shd w:val="clear" w:color="auto" w:fill="F5F5F5"/>
-            <w:tcMar>
-              <w:top w:w="120" w:type="dxa"/>
-              <w:left w:w="120" w:type="dxa"/>
-              <w:bottom w:w="120" w:type="dxa"/>
-              <w:right w:w="120" w:type="dxa"/>
-            </w:tcMar>
-            <w:vAlign w:val="center"/>
-            <w:hideMark/>
-          </w:tcPr>
-          <w:p>
-            <w:pPr>
-              <w:spacing w:before="240"/>
-              <w:jc w:val="right"/>
-              <w:rPr>
-                <w:rFonts w:ascii="Helvetica Neue" w:hAnsi="Helvetica Neue"/>
-                <w:b/>
-                <w:bCs/>
-                <w:color w:val="000000"/>
-                <w:sz w:val="18"/>
-                <w:szCs w:val="18"/>
-              </w:rPr>
-            </w:pPr>
-            <w:r>
-              <w:rPr>
-                <w:rFonts w:ascii="Helvetica Neue" w:hAnsi="Helvetica Neue"/>
-                <w:b/>
-                <w:bCs/>
-                <w:color w:val="000000"/>
-                <w:sz w:val="18"/>
-                <w:szCs w:val="18"/>
-              </w:rPr>
-              <w:t>2014-10</w:t>
-            </w:r>
-          </w:p>
-        </w:tc>
-        <w:tc>
-          <w:tcPr>
-            <w:tcW w:w="0" w:type="auto"/>
-            <w:tcBorders>
-              <w:top w:val="nil"/>
-              <w:left w:val="nil"/>
-              <w:bottom w:val="nil"/>
-              <w:right w:val="nil"/>
-            </w:tcBorders>
-            <w:shd w:val="clear" w:color="auto" w:fill="F5F5F5"/>
-            <w:tcMar>
-              <w:top w:w="120" w:type="dxa"/>
-              <w:left w:w="120" w:type="dxa"/>
-              <w:bottom w:w="120" w:type="dxa"/>
-              <w:right w:w="120" w:type="dxa"/>
-            </w:tcMar>
-            <w:vAlign w:val="center"/>
-            <w:hideMark/>
-          </w:tcPr>
-          <w:p>
-            <w:pPr>
-              <w:spacing w:before="240"/>
-              <w:jc w:val="right"/>
-              <w:rPr>
-                <w:rFonts w:ascii="Helvetica Neue" w:hAnsi="Helvetica Neue"/>
-                <w:color w:val="000000"/>
-                <w:sz w:val="18"/>
-                <w:szCs w:val="18"/>
-              </w:rPr>
-            </w:pPr>
-            <w:r>
-              <w:rPr>
-                <w:rFonts w:ascii="Helvetica Neue" w:hAnsi="Helvetica Neue"/>
-                <w:color w:val="000000"/>
-                <w:sz w:val="18"/>
-                <w:szCs w:val="18"/>
-              </w:rPr>
-              <w:t>41627107</w:t>
-            </w:r>
-          </w:p>
-        </w:tc>
-        <w:tc>
-          <w:tcPr>
-            <w:tcW w:w="0" w:type="auto"/>
-            <w:tcBorders>
-              <w:top w:val="nil"/>
-              <w:left w:val="nil"/>
-              <w:bottom w:val="nil"/>
-              <w:right w:val="nil"/>
-            </w:tcBorders>
-            <w:shd w:val="clear" w:color="auto" w:fill="F5F5F5"/>
-            <w:tcMar>
-              <w:top w:w="120" w:type="dxa"/>
-              <w:left w:w="120" w:type="dxa"/>
-              <w:bottom w:w="120" w:type="dxa"/>
-              <w:right w:w="120" w:type="dxa"/>
-            </w:tcMar>
-            <w:vAlign w:val="center"/>
-            <w:hideMark/>
-          </w:tcPr>
-          <w:p>
-            <w:pPr>
-              <w:spacing w:before="240"/>
-              <w:jc w:val="right"/>
-              <w:rPr>
-                <w:rFonts w:ascii="Helvetica Neue" w:hAnsi="Helvetica Neue"/>
-                <w:color w:val="000000"/>
-                <w:sz w:val="18"/>
-                <w:szCs w:val="18"/>
-              </w:rPr>
-            </w:pPr>
-            <w:r>
-              <w:rPr>
-                <w:rFonts w:ascii="Helvetica Neue" w:hAnsi="Helvetica Neue"/>
-                <w:color w:val="000000"/>
-                <w:sz w:val="18"/>
-                <w:szCs w:val="18"/>
-              </w:rPr>
-              <w:t>-8286745.0</w:t>
-            </w:r>
-          </w:p>
-        </w:tc>
-      </w:tr>
-      <w:tr>
-        <w:tc>
-          <w:tcPr>
-            <w:tcW w:w="0" w:type="auto"/>
-            <w:tcBorders>
-              <w:top w:val="nil"/>
-              <w:left w:val="nil"/>
-              <w:bottom w:val="nil"/>
-              <w:right w:val="nil"/>
-            </w:tcBorders>
-            <w:shd w:val="clear" w:color="auto" w:fill="FFFFFF"/>
-            <w:tcMar>
-              <w:top w:w="120" w:type="dxa"/>
-              <w:left w:w="120" w:type="dxa"/>
-              <w:bottom w:w="120" w:type="dxa"/>
-              <w:right w:w="120" w:type="dxa"/>
-            </w:tcMar>
-            <w:vAlign w:val="center"/>
-            <w:hideMark/>
-          </w:tcPr>
-          <w:p>
-            <w:pPr>
-              <w:spacing w:before="240"/>
-              <w:jc w:val="right"/>
-              <w:rPr>
-                <w:rFonts w:ascii="Helvetica Neue" w:hAnsi="Helvetica Neue"/>
-                <w:b/>
-                <w:bCs/>
-                <w:color w:val="000000"/>
-                <w:sz w:val="18"/>
-                <w:szCs w:val="18"/>
-                <w:highlight w:val="yellow"/>
-              </w:rPr>
-            </w:pPr>
-            <w:r>
-              <w:rPr>
-                <w:rFonts w:ascii="Helvetica Neue" w:hAnsi="Helvetica Neue"/>
-                <w:b/>
-                <w:bCs/>
-                <w:color w:val="000000"/>
-                <w:sz w:val="18"/>
-                <w:szCs w:val="18"/>
-                <w:highlight w:val="yellow"/>
-              </w:rPr>
-              <w:t>2018-01</w:t>
-            </w:r>
-          </w:p>
-        </w:tc>
-        <w:tc>
-          <w:tcPr>
-            <w:tcW w:w="0" w:type="auto"/>
-            <w:tcBorders>
-              <w:top w:val="nil"/>
-              <w:left w:val="nil"/>
-              <w:bottom w:val="nil"/>
-              <w:right w:val="nil"/>
-            </w:tcBorders>
-            <w:shd w:val="clear" w:color="auto" w:fill="FFFFFF"/>
-            <w:tcMar>
-              <w:top w:w="120" w:type="dxa"/>
-              <w:left w:w="120" w:type="dxa"/>
-              <w:bottom w:w="120" w:type="dxa"/>
-              <w:right w:w="120" w:type="dxa"/>
-            </w:tcMar>
-            <w:vAlign w:val="center"/>
-            <w:hideMark/>
-          </w:tcPr>
-          <w:p>
-            <w:pPr>
-              <w:spacing w:before="240"/>
-              <w:jc w:val="right"/>
-              <w:rPr>
-                <w:rFonts w:ascii="Helvetica Neue" w:hAnsi="Helvetica Neue"/>
-                <w:color w:val="000000"/>
-                <w:sz w:val="18"/>
-                <w:szCs w:val="18"/>
-                <w:highlight w:val="yellow"/>
-              </w:rPr>
-            </w:pPr>
-            <w:r>
-              <w:rPr>
-                <w:rFonts w:ascii="Helvetica Neue" w:hAnsi="Helvetica Neue"/>
-                <w:color w:val="000000"/>
-                <w:sz w:val="18"/>
-                <w:szCs w:val="18"/>
-                <w:highlight w:val="yellow"/>
-              </w:rPr>
-              <w:t>29282810</w:t>
-            </w:r>
-          </w:p>
-        </w:tc>
-        <w:tc>
-          <w:tcPr>
-            <w:tcW w:w="0" w:type="auto"/>
-            <w:tcBorders>
-              <w:top w:val="nil"/>
-              <w:left w:val="nil"/>
-              <w:bottom w:val="nil"/>
-              <w:right w:val="nil"/>
-            </w:tcBorders>
-            <w:shd w:val="clear" w:color="auto" w:fill="FFFFFF"/>
-            <w:tcMar>
-              <w:top w:w="120" w:type="dxa"/>
-              <w:left w:w="120" w:type="dxa"/>
-              <w:bottom w:w="120" w:type="dxa"/>
-              <w:right w:w="120" w:type="dxa"/>
-            </w:tcMar>
-            <w:vAlign w:val="center"/>
-            <w:hideMark/>
-          </w:tcPr>
-          <w:p>
-            <w:pPr>
-              <w:spacing w:before="240"/>
-              <w:jc w:val="right"/>
-              <w:rPr>
-                <w:rFonts w:ascii="Helvetica Neue" w:hAnsi="Helvetica Neue"/>
-                <w:color w:val="000000"/>
-                <w:sz w:val="18"/>
-                <w:szCs w:val="18"/>
-                <w:highlight w:val="yellow"/>
-              </w:rPr>
-            </w:pPr>
-            <w:r>
-              <w:rPr>
-                <w:rFonts w:ascii="Helvetica Neue" w:hAnsi="Helvetica Neue"/>
-                <w:color w:val="000000"/>
-                <w:sz w:val="18"/>
-                <w:szCs w:val="18"/>
-                <w:highlight w:val="yellow"/>
-              </w:rPr>
-              <w:t>-8010924.0</w:t>
-            </w:r>
-          </w:p>
-        </w:tc>
-      </w:tr>
-      <w:tr>
-        <w:tc>
-          <w:tcPr>
-            <w:tcW w:w="0" w:type="auto"/>
-            <w:tcBorders>
-              <w:top w:val="nil"/>
-              <w:left w:val="nil"/>
-              <w:bottom w:val="nil"/>
-              <w:right w:val="nil"/>
-            </w:tcBorders>
-            <w:shd w:val="clear" w:color="auto" w:fill="F5F5F5"/>
-            <w:tcMar>
-              <w:top w:w="120" w:type="dxa"/>
-              <w:left w:w="120" w:type="dxa"/>
-              <w:bottom w:w="120" w:type="dxa"/>
-              <w:right w:w="120" w:type="dxa"/>
-            </w:tcMar>
-            <w:vAlign w:val="center"/>
-            <w:hideMark/>
-          </w:tcPr>
-          <w:p>
-            <w:pPr>
-              <w:spacing w:before="240"/>
-              <w:jc w:val="right"/>
-              <w:rPr>
-                <w:rFonts w:ascii="Helvetica Neue" w:hAnsi="Helvetica Neue"/>
-                <w:b/>
-                <w:bCs/>
-                <w:color w:val="000000"/>
-                <w:sz w:val="18"/>
-                <w:szCs w:val="18"/>
-              </w:rPr>
-            </w:pPr>
-            <w:r>
-              <w:rPr>
-                <w:rFonts w:ascii="Helvetica Neue" w:hAnsi="Helvetica Neue"/>
-                <w:b/>
-                <w:bCs/>
-                <w:color w:val="000000"/>
-                <w:sz w:val="18"/>
-                <w:szCs w:val="18"/>
-              </w:rPr>
-              <w:t>2015-07</w:t>
-            </w:r>
-          </w:p>
-        </w:tc>
-        <w:tc>
-          <w:tcPr>
-            <w:tcW w:w="0" w:type="auto"/>
-            <w:tcBorders>
-              <w:top w:val="nil"/>
-              <w:left w:val="nil"/>
-              <w:bottom w:val="nil"/>
-              <w:right w:val="nil"/>
-            </w:tcBorders>
-            <w:shd w:val="clear" w:color="auto" w:fill="F5F5F5"/>
-            <w:tcMar>
-              <w:top w:w="120" w:type="dxa"/>
-              <w:left w:w="120" w:type="dxa"/>
-              <w:bottom w:w="120" w:type="dxa"/>
-              <w:right w:w="120" w:type="dxa"/>
-            </w:tcMar>
-            <w:vAlign w:val="center"/>
-            <w:hideMark/>
-          </w:tcPr>
-          <w:p>
-            <w:pPr>
-              <w:spacing w:before="240"/>
-              <w:jc w:val="right"/>
-              <w:rPr>
-                <w:rFonts w:ascii="Helvetica Neue" w:hAnsi="Helvetica Neue"/>
-                <w:color w:val="000000"/>
-                <w:sz w:val="18"/>
-                <w:szCs w:val="18"/>
-              </w:rPr>
-            </w:pPr>
-            <w:r>
-              <w:rPr>
-                <w:rFonts w:ascii="Helvetica Neue" w:hAnsi="Helvetica Neue"/>
-                <w:color w:val="000000"/>
-                <w:sz w:val="18"/>
-                <w:szCs w:val="18"/>
-              </w:rPr>
-              <w:t>35726548</w:t>
-            </w:r>
-          </w:p>
-        </w:tc>
-        <w:tc>
-          <w:tcPr>
-            <w:tcW w:w="0" w:type="auto"/>
-            <w:tcBorders>
-              <w:top w:val="nil"/>
-              <w:left w:val="nil"/>
-              <w:bottom w:val="nil"/>
-              <w:right w:val="nil"/>
-            </w:tcBorders>
-            <w:shd w:val="clear" w:color="auto" w:fill="F5F5F5"/>
-            <w:tcMar>
-              <w:top w:w="120" w:type="dxa"/>
-              <w:left w:w="120" w:type="dxa"/>
-              <w:bottom w:w="120" w:type="dxa"/>
-              <w:right w:w="120" w:type="dxa"/>
-            </w:tcMar>
-            <w:vAlign w:val="center"/>
-            <w:hideMark/>
-          </w:tcPr>
-          <w:p>
-            <w:pPr>
-              <w:spacing w:before="240"/>
-              <w:jc w:val="right"/>
-              <w:rPr>
-                <w:rFonts w:ascii="Helvetica Neue" w:hAnsi="Helvetica Neue"/>
-                <w:color w:val="000000"/>
-                <w:sz w:val="18"/>
-                <w:szCs w:val="18"/>
-              </w:rPr>
-            </w:pPr>
-            <w:r>
-              <w:rPr>
-                <w:rFonts w:ascii="Helvetica Neue" w:hAnsi="Helvetica Neue"/>
-                <w:color w:val="000000"/>
-                <w:sz w:val="18"/>
-                <w:szCs w:val="18"/>
-              </w:rPr>
-              <w:t>-6534915.0</w:t>
-            </w:r>
-          </w:p>
-        </w:tc>
-      </w:tr>
-      <w:tr>
-        <w:tc>
-          <w:tcPr>
-            <w:tcW w:w="0" w:type="auto"/>
-            <w:tcBorders>
-              <w:top w:val="nil"/>
-              <w:left w:val="nil"/>
-              <w:bottom w:val="nil"/>
-              <w:right w:val="nil"/>
-            </w:tcBorders>
-            <w:shd w:val="clear" w:color="auto" w:fill="FFFFFF"/>
-            <w:tcMar>
-              <w:top w:w="120" w:type="dxa"/>
-              <w:left w:w="120" w:type="dxa"/>
-              <w:bottom w:w="120" w:type="dxa"/>
-              <w:right w:w="120" w:type="dxa"/>
-            </w:tcMar>
-            <w:vAlign w:val="center"/>
-            <w:hideMark/>
-          </w:tcPr>
-          <w:p>
-            <w:pPr>
-              <w:spacing w:before="240"/>
-              <w:jc w:val="right"/>
-              <w:rPr>
-                <w:rFonts w:ascii="Helvetica Neue" w:hAnsi="Helvetica Neue"/>
-                <w:b/>
-                <w:bCs/>
-                <w:color w:val="000000"/>
-                <w:sz w:val="18"/>
-                <w:szCs w:val="18"/>
-              </w:rPr>
-            </w:pPr>
-            <w:r>
-              <w:rPr>
-                <w:rFonts w:ascii="Helvetica Neue" w:hAnsi="Helvetica Neue"/>
-                <w:b/>
-                <w:bCs/>
-                <w:color w:val="000000"/>
-                <w:sz w:val="18"/>
-                <w:szCs w:val="18"/>
-              </w:rPr>
-              <w:t>2015-05</w:t>
-            </w:r>
-          </w:p>
-        </w:tc>
-        <w:tc>
-          <w:tcPr>
-            <w:tcW w:w="0" w:type="auto"/>
-            <w:tcBorders>
-              <w:top w:val="nil"/>
-              <w:left w:val="nil"/>
-              <w:bottom w:val="nil"/>
-              <w:right w:val="nil"/>
-            </w:tcBorders>
-            <w:shd w:val="clear" w:color="auto" w:fill="FFFFFF"/>
-            <w:tcMar>
-              <w:top w:w="120" w:type="dxa"/>
-              <w:left w:w="120" w:type="dxa"/>
-              <w:bottom w:w="120" w:type="dxa"/>
-              <w:right w:w="120" w:type="dxa"/>
-            </w:tcMar>
-            <w:vAlign w:val="center"/>
-            <w:hideMark/>
-          </w:tcPr>
-          <w:p>
-            <w:pPr>
-              <w:spacing w:before="240"/>
-              <w:jc w:val="right"/>
-              <w:rPr>
-                <w:rFonts w:ascii="Helvetica Neue" w:hAnsi="Helvetica Neue"/>
-                <w:color w:val="000000"/>
-                <w:sz w:val="18"/>
-                <w:szCs w:val="18"/>
-              </w:rPr>
-            </w:pPr>
-            <w:r>
-              <w:rPr>
-                <w:rFonts w:ascii="Helvetica Neue" w:hAnsi="Helvetica Neue"/>
-                <w:color w:val="000000"/>
-                <w:sz w:val="18"/>
-                <w:szCs w:val="18"/>
-              </w:rPr>
-              <w:t>38866123</w:t>
-            </w:r>
-          </w:p>
-        </w:tc>
-        <w:tc>
-          <w:tcPr>
-            <w:tcW w:w="0" w:type="auto"/>
-            <w:tcBorders>
-              <w:top w:val="nil"/>
-              <w:left w:val="nil"/>
-              <w:bottom w:val="nil"/>
-              <w:right w:val="nil"/>
-            </w:tcBorders>
-            <w:shd w:val="clear" w:color="auto" w:fill="FFFFFF"/>
-            <w:tcMar>
-              <w:top w:w="120" w:type="dxa"/>
-              <w:left w:w="120" w:type="dxa"/>
-              <w:bottom w:w="120" w:type="dxa"/>
-              <w:right w:w="120" w:type="dxa"/>
-            </w:tcMar>
-            <w:vAlign w:val="center"/>
-            <w:hideMark/>
-          </w:tcPr>
-          <w:p>
-            <w:pPr>
-              <w:spacing w:before="240"/>
-              <w:jc w:val="right"/>
-              <w:rPr>
-                <w:rFonts w:ascii="Helvetica Neue" w:hAnsi="Helvetica Neue"/>
-                <w:color w:val="000000"/>
-                <w:sz w:val="18"/>
-                <w:szCs w:val="18"/>
-              </w:rPr>
-            </w:pPr>
-            <w:r>
-              <w:rPr>
-                <w:rFonts w:ascii="Helvetica Neue" w:hAnsi="Helvetica Neue"/>
-                <w:color w:val="000000"/>
-                <w:sz w:val="18"/>
-                <w:szCs w:val="18"/>
-              </w:rPr>
-              <w:t>-5508321.0</w:t>
-            </w:r>
-          </w:p>
-        </w:tc>
-      </w:tr>
-      <w:tr>
-        <w:tc>
-          <w:tcPr>
-            <w:tcW w:w="0" w:type="auto"/>
-            <w:tcBorders>
-              <w:top w:val="nil"/>
-              <w:left w:val="nil"/>
-              <w:bottom w:val="nil"/>
-              <w:right w:val="nil"/>
-            </w:tcBorders>
-            <w:shd w:val="clear" w:color="auto" w:fill="F5F5F5"/>
-            <w:tcMar>
-              <w:top w:w="120" w:type="dxa"/>
-              <w:left w:w="120" w:type="dxa"/>
-              <w:bottom w:w="120" w:type="dxa"/>
-              <w:right w:w="120" w:type="dxa"/>
-            </w:tcMar>
-            <w:vAlign w:val="center"/>
-            <w:hideMark/>
-          </w:tcPr>
-          <w:p>
-            <w:pPr>
-              <w:spacing w:before="240"/>
-              <w:jc w:val="right"/>
-              <w:rPr>
-                <w:rFonts w:ascii="Helvetica Neue" w:hAnsi="Helvetica Neue"/>
-                <w:b/>
-                <w:bCs/>
-                <w:color w:val="000000"/>
-                <w:sz w:val="18"/>
-                <w:szCs w:val="18"/>
-              </w:rPr>
-            </w:pPr>
-            <w:r>
-              <w:rPr>
-                <w:rFonts w:ascii="Helvetica Neue" w:hAnsi="Helvetica Neue"/>
-                <w:b/>
-                <w:bCs/>
-                <w:color w:val="000000"/>
-                <w:sz w:val="18"/>
-                <w:szCs w:val="18"/>
-              </w:rPr>
-              <w:t>2013-07</w:t>
-            </w:r>
-          </w:p>
-        </w:tc>
-        <w:tc>
-          <w:tcPr>
-            <w:tcW w:w="0" w:type="auto"/>
-            <w:tcBorders>
-              <w:top w:val="nil"/>
-              <w:left w:val="nil"/>
-              <w:bottom w:val="nil"/>
-              <w:right w:val="nil"/>
-            </w:tcBorders>
-            <w:shd w:val="clear" w:color="auto" w:fill="F5F5F5"/>
-            <w:tcMar>
-              <w:top w:w="120" w:type="dxa"/>
-              <w:left w:w="120" w:type="dxa"/>
-              <w:bottom w:w="120" w:type="dxa"/>
-              <w:right w:w="120" w:type="dxa"/>
-            </w:tcMar>
-            <w:vAlign w:val="center"/>
-            <w:hideMark/>
-          </w:tcPr>
-          <w:p>
-            <w:pPr>
-              <w:spacing w:before="240"/>
-              <w:jc w:val="right"/>
-              <w:rPr>
-                <w:rFonts w:ascii="Helvetica Neue" w:hAnsi="Helvetica Neue"/>
-                <w:color w:val="000000"/>
-                <w:sz w:val="18"/>
-                <w:szCs w:val="18"/>
-              </w:rPr>
-            </w:pPr>
-            <w:r>
-              <w:rPr>
-                <w:rFonts w:ascii="Helvetica Neue" w:hAnsi="Helvetica Neue"/>
-                <w:color w:val="000000"/>
-                <w:sz w:val="18"/>
-                <w:szCs w:val="18"/>
-              </w:rPr>
-              <w:t>27539984</w:t>
-            </w:r>
-          </w:p>
-        </w:tc>
-        <w:tc>
-          <w:tcPr>
-            <w:tcW w:w="0" w:type="auto"/>
-            <w:tcBorders>
-              <w:top w:val="nil"/>
-              <w:left w:val="nil"/>
-              <w:bottom w:val="nil"/>
-              <w:right w:val="nil"/>
-            </w:tcBorders>
-            <w:shd w:val="clear" w:color="auto" w:fill="F5F5F5"/>
-            <w:tcMar>
-              <w:top w:w="120" w:type="dxa"/>
-              <w:left w:w="120" w:type="dxa"/>
-              <w:bottom w:w="120" w:type="dxa"/>
-              <w:right w:w="120" w:type="dxa"/>
-            </w:tcMar>
-            <w:vAlign w:val="center"/>
-            <w:hideMark/>
-          </w:tcPr>
-          <w:p>
-            <w:pPr>
-              <w:spacing w:before="240"/>
-              <w:jc w:val="right"/>
-              <w:rPr>
-                <w:rFonts w:ascii="Helvetica Neue" w:hAnsi="Helvetica Neue"/>
-                <w:color w:val="000000"/>
-                <w:sz w:val="18"/>
-                <w:szCs w:val="18"/>
-              </w:rPr>
-            </w:pPr>
-            <w:r>
-              <w:rPr>
-                <w:rFonts w:ascii="Helvetica Neue" w:hAnsi="Helvetica Neue"/>
-                <w:color w:val="000000"/>
-                <w:sz w:val="18"/>
-                <w:szCs w:val="18"/>
-              </w:rPr>
-              <w:t>-5214809.0</w:t>
-            </w:r>
-          </w:p>
-        </w:tc>
-      </w:tr>
-    </w:tbl>
-    <w:p>
-      <w:r>
-        <w:t>n331= the aggregate trade in ‘primary metal manufacturing’ in $USD over the given time period</w:t>
-      </w:r>
-    </w:p>
-    <w:p>
-      <w:r>
-        <w:t>d331= the change in trade between the given time period and the next</w:t>
+        <w:t xml:space="preserve">February 2018 </w:t>
       </w:r>
       <w:bookmarkStart w:id="0" w:name="_GoBack"/>
       <w:bookmarkEnd w:id="0"/>
     </w:p>
-    <w:p/>
     <w:p>
       <w:pPr>
         <w:pStyle w:val="ListParagraph"/>
@@ -1864,7 +109,6 @@
         </w:numPr>
       </w:pPr>
       <w:r>
-        <w:lastRenderedPageBreak/>
         <w:t>Jump in metals trade imports from China in January, followed by a tumble in February</w:t>
       </w:r>
     </w:p>
@@ -2002,6 +246,7 @@
     <w:p/>
     <w:p>
       <w:r>
+        <w:lastRenderedPageBreak/>
         <w:fldChar w:fldCharType="begin"/>
       </w:r>
       <w:r>
@@ -2097,7 +342,6 @@
     </w:p>
     <w:p>
       <w:r>
-        <w:lastRenderedPageBreak/>
         <w:fldChar w:fldCharType="begin"/>
       </w:r>
       <w:r>
@@ -2230,6 +474,7 @@
         </w:numPr>
       </w:pPr>
       <w:r>
+        <w:lastRenderedPageBreak/>
         <w:t>Canada is the largest exporter of steel and aluminum to US</w:t>
       </w:r>
     </w:p>
@@ -2284,13 +529,7 @@
         </w:numPr>
       </w:pPr>
       <w:r>
-        <w:t>Stocks remained relatively stable until March 21 which saw an increase in price and the following day several companies</w:t>
-      </w:r>
-      <w:r>
-        <w:t>’</w:t>
-      </w:r>
-      <w:r>
-        <w:t xml:space="preserve"> stock prices dropped but appeared to begin recovery in the following days</w:t>
+        <w:t>Stocks remained relatively stable until March 21 which saw an increase in price and the following day several companies’ stock prices dropped but appeared to begin recovery in the following days</w:t>
       </w:r>
     </w:p>
     <w:p>
@@ -2475,6 +714,7 @@
     <w:p/>
     <w:p>
       <w:r>
+        <w:lastRenderedPageBreak/>
         <w:fldChar w:fldCharType="begin"/>
       </w:r>
       <w:r>
@@ -2556,7 +796,6 @@
     <w:p/>
     <w:p>
       <w:r>
-        <w:lastRenderedPageBreak/>
         <w:fldChar w:fldCharType="begin"/>
       </w:r>
       <w:r>
@@ -2656,6 +895,10 @@
     </w:p>
     <w:p>
       <w:r>
+        <w:rPr>
+          <w:noProof/>
+        </w:rPr>
+        <w:lastRenderedPageBreak/>
         <w:drawing>
           <wp:inline distT="0" distB="0" distL="0" distR="0" wp14:anchorId="03811E43" wp14:editId="0B72B487">
             <wp:extent cx="5574323" cy="3398193"/>
@@ -2702,7 +945,6 @@
         </w:numPr>
       </w:pPr>
       <w:r>
-        <w:lastRenderedPageBreak/>
         <w:t>M</w:t>
       </w:r>
       <w:r>
@@ -2711,6 +953,9 @@
     </w:p>
     <w:p>
       <w:r>
+        <w:rPr>
+          <w:noProof/>
+        </w:rPr>
         <w:drawing>
           <wp:inline distT="0" distB="0" distL="0" distR="0" wp14:anchorId="4A845DC2" wp14:editId="530DB697">
             <wp:extent cx="5275385" cy="3689388"/>

</xml_diff>